<commit_message>
Update Exploring the WebAssembly System Interface (WASI) - Principles and Applications.docx
</commit_message>
<xml_diff>
--- a/Elaborato/Exploring the WebAssembly System Interface (WASI) - Principles and Applications.docx
+++ b/Elaborato/Exploring the WebAssembly System Interface (WASI) - Principles and Applications.docx
@@ -4182,68 +4182,28 @@
           <w:szCs w:val="24"/>
           <w:lang w:val="en-GB"/>
         </w:rPr>
-        <w:t xml:space="preserve"> because several environments needed to use WebAssembly, but they may not be able to expose </w:t>
-      </w:r>
-      <w:proofErr w:type="gramStart"/>
-      <w:r>
-        <w:rPr>
-          <w:rFonts w:ascii="Times New Roman" w:hAnsi="Times New Roman" w:cs="Times New Roman"/>
-          <w:sz w:val="24"/>
-          <w:szCs w:val="24"/>
-          <w:lang w:val="en-GB"/>
-        </w:rPr>
-        <w:t>all of</w:t>
-      </w:r>
-      <w:proofErr w:type="gramEnd"/>
-      <w:r>
-        <w:rPr>
-          <w:rFonts w:ascii="Times New Roman" w:hAnsi="Times New Roman" w:cs="Times New Roman"/>
-          <w:sz w:val="24"/>
-          <w:szCs w:val="24"/>
-          <w:lang w:val="en-GB"/>
-        </w:rPr>
-        <w:t xml:space="preserve"> the interfaces that could be available under WASI. Thus, WASI specification was divided into multiple different modules in a way that platforms would support only the API’s they needed.</w:t>
-      </w:r>
-    </w:p>
-    <w:p>
-      <w:pPr>
-        <w:spacing w:line="360" w:lineRule="auto"/>
-        <w:jc w:val="both"/>
-        <w:rPr>
-          <w:rFonts w:ascii="Times New Roman" w:hAnsi="Times New Roman" w:cs="Times New Roman"/>
-          <w:sz w:val="24"/>
-          <w:szCs w:val="24"/>
-          <w:lang w:val="en-GB"/>
-        </w:rPr>
-      </w:pPr>
-      <w:r>
-        <w:rPr>
-          <w:rFonts w:ascii="Times New Roman" w:hAnsi="Times New Roman" w:cs="Times New Roman"/>
-          <w:sz w:val="24"/>
-          <w:szCs w:val="24"/>
-          <w:lang w:val="en-GB"/>
-        </w:rPr>
-        <w:t xml:space="preserve">When WASI first snapshot was released in 2020, it contained a bunch of the core interfaces, like clocks, filesystems, networking, and arguments, it was </w:t>
-      </w:r>
-      <w:proofErr w:type="gramStart"/>
-      <w:r>
-        <w:rPr>
-          <w:rFonts w:ascii="Times New Roman" w:hAnsi="Times New Roman" w:cs="Times New Roman"/>
-          <w:sz w:val="24"/>
-          <w:szCs w:val="24"/>
-          <w:lang w:val="en-GB"/>
-        </w:rPr>
-        <w:t>definitely insufficient</w:t>
-      </w:r>
-      <w:proofErr w:type="gramEnd"/>
-      <w:r>
-        <w:rPr>
-          <w:rFonts w:ascii="Times New Roman" w:hAnsi="Times New Roman" w:cs="Times New Roman"/>
-          <w:sz w:val="24"/>
-          <w:szCs w:val="24"/>
-          <w:lang w:val="en-GB"/>
-        </w:rPr>
-        <w:t>, as it was non-modular.</w:t>
+        <w:t xml:space="preserve"> because several environments needed to use WebAssembly, but they may not be able to expose all of the interfaces that could be available under WASI. Thus, WASI specification was divided into multiple different modules in a way that platforms would support only the API’s they needed.</w:t>
+      </w:r>
+    </w:p>
+    <w:p>
+      <w:pPr>
+        <w:spacing w:line="360" w:lineRule="auto"/>
+        <w:jc w:val="both"/>
+        <w:rPr>
+          <w:rFonts w:ascii="Times New Roman" w:hAnsi="Times New Roman" w:cs="Times New Roman"/>
+          <w:sz w:val="24"/>
+          <w:szCs w:val="24"/>
+          <w:lang w:val="en-GB"/>
+        </w:rPr>
+      </w:pPr>
+      <w:r>
+        <w:rPr>
+          <w:rFonts w:ascii="Times New Roman" w:hAnsi="Times New Roman" w:cs="Times New Roman"/>
+          <w:sz w:val="24"/>
+          <w:szCs w:val="24"/>
+          <w:lang w:val="en-GB"/>
+        </w:rPr>
+        <w:t>When WASI first snapshot was released in 2020, it contained a bunch of the core interfaces, like clocks, filesystems, networking, and arguments, it was definitely insufficient, as it was non-modular.</w:t>
       </w:r>
     </w:p>
     <w:p>
@@ -4328,27 +4288,7 @@
           <w:szCs w:val="24"/>
           <w:lang w:val="en-US"/>
         </w:rPr>
-        <w:t xml:space="preserve">Future versions will change based on experience and feedback with the first </w:t>
-      </w:r>
-      <w:proofErr w:type="gramStart"/>
-      <w:r>
-        <w:rPr>
-          <w:rFonts w:ascii="Times New Roman" w:hAnsi="Times New Roman" w:cs="Times New Roman"/>
-          <w:sz w:val="24"/>
-          <w:szCs w:val="24"/>
-          <w:lang w:val="en-US"/>
-        </w:rPr>
-        <w:t>version, and</w:t>
-      </w:r>
-      <w:proofErr w:type="gramEnd"/>
-      <w:r>
-        <w:rPr>
-          <w:rFonts w:ascii="Times New Roman" w:hAnsi="Times New Roman" w:cs="Times New Roman"/>
-          <w:sz w:val="24"/>
-          <w:szCs w:val="24"/>
-          <w:lang w:val="en-US"/>
-        </w:rPr>
-        <w:t xml:space="preserve"> add features to address new use cases. They may also see significant architectural changes. </w:t>
+        <w:t>Future versions will change based on experience and feedback with the first version, and add features to address new use cases. They may also see significant architectural changes. </w:t>
       </w:r>
     </w:p>
     <w:p>
@@ -5579,47 +5519,7 @@
           <w:szCs w:val="24"/>
           <w:lang w:val="en-US"/>
         </w:rPr>
-        <w:t xml:space="preserve">re </w:t>
-      </w:r>
-      <w:proofErr w:type="gramStart"/>
-      <w:r>
-        <w:rPr>
-          <w:rFonts w:ascii="Times New Roman" w:hAnsi="Times New Roman" w:cs="Times New Roman"/>
-          <w:sz w:val="24"/>
-          <w:szCs w:val="24"/>
-          <w:lang w:val="en-US"/>
-        </w:rPr>
-        <w:t>similar to</w:t>
-      </w:r>
-      <w:proofErr w:type="gramEnd"/>
-      <w:r>
-        <w:rPr>
-          <w:rFonts w:ascii="Times New Roman" w:hAnsi="Times New Roman" w:cs="Times New Roman"/>
-          <w:sz w:val="24"/>
-          <w:szCs w:val="24"/>
-          <w:lang w:val="en-US"/>
-        </w:rPr>
-        <w:t xml:space="preserve"> what POSIX uses that term for. There are even some tools, which make this </w:t>
-      </w:r>
-      <w:proofErr w:type="gramStart"/>
-      <w:r>
-        <w:rPr>
-          <w:rFonts w:ascii="Times New Roman" w:hAnsi="Times New Roman" w:cs="Times New Roman"/>
-          <w:sz w:val="24"/>
-          <w:szCs w:val="24"/>
-          <w:lang w:val="en-US"/>
-        </w:rPr>
-        <w:t>fairly easy</w:t>
-      </w:r>
-      <w:proofErr w:type="gramEnd"/>
-      <w:r>
-        <w:rPr>
-          <w:rFonts w:ascii="Times New Roman" w:hAnsi="Times New Roman" w:cs="Times New Roman"/>
-          <w:sz w:val="24"/>
-          <w:szCs w:val="24"/>
-          <w:lang w:val="en-US"/>
-        </w:rPr>
-        <w:t xml:space="preserve">. </w:t>
+        <w:t xml:space="preserve">re similar to what POSIX uses that term for. There are even some tools, which make this fairly easy. </w:t>
       </w:r>
     </w:p>
     <w:p>
@@ -8015,7 +7915,7 @@
           <v:shape id="_x0000_i1025" type="#_x0000_t75" style="width:482.1pt;height:704.95pt" o:ole="">
             <v:imagedata r:id="rId9" o:title=""/>
           </v:shape>
-          <o:OLEObject Type="Embed" ProgID="Word.OpenDocumentText.12" ShapeID="_x0000_i1025" DrawAspect="Content" ObjectID="_1739107560" r:id="rId10"/>
+          <o:OLEObject Type="Embed" ProgID="Word.OpenDocumentText.12" ShapeID="_x0000_i1025" DrawAspect="Content" ObjectID="_1739111800" r:id="rId10"/>
         </w:object>
       </w:r>
     </w:p>
@@ -8063,7 +7963,7 @@
           <v:shape id="_x0000_i1026" type="#_x0000_t75" style="width:482.1pt;height:16.3pt" o:ole="">
             <v:imagedata r:id="rId11" o:title=""/>
           </v:shape>
-          <o:OLEObject Type="Embed" ProgID="Word.OpenDocumentText.12" ShapeID="_x0000_i1026" DrawAspect="Content" ObjectID="_1739107561" r:id="rId12"/>
+          <o:OLEObject Type="Embed" ProgID="Word.OpenDocumentText.12" ShapeID="_x0000_i1026" DrawAspect="Content" ObjectID="_1739111801" r:id="rId12"/>
         </w:object>
       </w:r>
     </w:p>
@@ -8085,27 +7985,7 @@
           <w:szCs w:val="24"/>
           <w:lang w:val="en-US"/>
         </w:rPr>
-        <w:t xml:space="preserve">We can now execute our artifact using </w:t>
-      </w:r>
-      <w:proofErr w:type="gramStart"/>
-      <w:r>
-        <w:rPr>
-          <w:rFonts w:ascii="Times New Roman" w:hAnsi="Times New Roman" w:cs="Times New Roman"/>
-          <w:sz w:val="24"/>
-          <w:szCs w:val="24"/>
-          <w:lang w:val="en-US"/>
-        </w:rPr>
-        <w:t>Wasmtime, but</w:t>
-      </w:r>
-      <w:proofErr w:type="gramEnd"/>
-      <w:r>
-        <w:rPr>
-          <w:rFonts w:ascii="Times New Roman" w:hAnsi="Times New Roman" w:cs="Times New Roman"/>
-          <w:sz w:val="24"/>
-          <w:szCs w:val="24"/>
-          <w:lang w:val="en-US"/>
-        </w:rPr>
-        <w:t xml:space="preserve"> let us first create a test file to be copied.</w:t>
+        <w:t>We can now execute our artifact using Wasmtime, but let us first create a test file to be copied.</w:t>
       </w:r>
     </w:p>
     <w:bookmarkStart w:id="18" w:name="_MON_1738413421"/>
@@ -8132,7 +8012,7 @@
           <v:shape id="_x0000_i1027" type="#_x0000_t75" style="width:482.1pt;height:45.1pt" o:ole="">
             <v:imagedata r:id="rId13" o:title=""/>
           </v:shape>
-          <o:OLEObject Type="Embed" ProgID="Word.OpenDocumentText.12" ShapeID="_x0000_i1027" DrawAspect="Content" ObjectID="_1739107562" r:id="rId14"/>
+          <o:OLEObject Type="Embed" ProgID="Word.OpenDocumentText.12" ShapeID="_x0000_i1027" DrawAspect="Content" ObjectID="_1739111802" r:id="rId14"/>
         </w:object>
       </w:r>
     </w:p>
@@ -8202,7 +8082,7 @@
           <v:shape id="_x0000_i1028" type="#_x0000_t75" style="width:482.1pt;height:45.1pt" o:ole="">
             <v:imagedata r:id="rId15" o:title=""/>
           </v:shape>
-          <o:OLEObject Type="Embed" ProgID="Word.OpenDocumentText.12" ShapeID="_x0000_i1028" DrawAspect="Content" ObjectID="_1739107563" r:id="rId16"/>
+          <o:OLEObject Type="Embed" ProgID="Word.OpenDocumentText.12" ShapeID="_x0000_i1028" DrawAspect="Content" ObjectID="_1739111803" r:id="rId16"/>
         </w:object>
       </w:r>
     </w:p>
@@ -8253,27 +8133,7 @@
           <w:szCs w:val="24"/>
           <w:lang w:val="en-US"/>
         </w:rPr>
-        <w:t xml:space="preserve">instructs Wasmtime to preopen a </w:t>
-      </w:r>
-      <w:proofErr w:type="gramStart"/>
-      <w:r>
-        <w:rPr>
-          <w:rFonts w:ascii="Times New Roman" w:hAnsi="Times New Roman" w:cs="Times New Roman"/>
-          <w:sz w:val="24"/>
-          <w:szCs w:val="24"/>
-          <w:lang w:val="en-US"/>
-        </w:rPr>
-        <w:t>directory, and</w:t>
-      </w:r>
-      <w:proofErr w:type="gramEnd"/>
-      <w:r>
-        <w:rPr>
-          <w:rFonts w:ascii="Times New Roman" w:hAnsi="Times New Roman" w:cs="Times New Roman"/>
-          <w:sz w:val="24"/>
-          <w:szCs w:val="24"/>
-          <w:lang w:val="en-US"/>
-        </w:rPr>
-        <w:t xml:space="preserve"> make it available to the program as a capability which can be used to open files inside that directory. As a brief aside, note that we used the path “.” to grant the program access to the current directory. This is needed because the mapping from paths to associated capabilities is performed by libc, so it's part of the WebAssembly program, and we don't expose the actual current working directory to the WebAssembly program. So, we always must use “.” to refer to the current directory. This may seem vulnerable to privilege escalation, but if the program attempts to access the parent directory using “..”, the sandbox will deny it. </w:t>
+        <w:t xml:space="preserve">instructs Wasmtime to preopen a directory, and make it available to the program as a capability which can be used to open files inside that directory. As a brief aside, note that we used the path “.” to grant the program access to the current directory. This is needed because the mapping from paths to associated capabilities is performed by libc, so it's part of the WebAssembly program, and we don't expose the actual current working directory to the WebAssembly program. So, we always must use “.” to refer to the current directory. This may seem vulnerable to privilege escalation, but if the program attempts to access the parent directory using “..”, the sandbox will deny it. </w:t>
       </w:r>
     </w:p>
     <w:p>
@@ -8449,27 +8309,7 @@
           <w:szCs w:val="24"/>
           <w:lang w:val="en-US"/>
         </w:rPr>
-        <w:t>The following snippet was saved to “</w:t>
-      </w:r>
-      <w:proofErr w:type="spellStart"/>
-      <w:r>
-        <w:rPr>
-          <w:rFonts w:ascii="Times New Roman" w:hAnsi="Times New Roman" w:cs="Times New Roman"/>
-          <w:sz w:val="24"/>
-          <w:szCs w:val="24"/>
-          <w:lang w:val="en-US"/>
-        </w:rPr>
-        <w:t>index.mjs</w:t>
-      </w:r>
-      <w:proofErr w:type="spellEnd"/>
-      <w:r>
-        <w:rPr>
-          <w:rFonts w:ascii="Times New Roman" w:hAnsi="Times New Roman" w:cs="Times New Roman"/>
-          <w:sz w:val="24"/>
-          <w:szCs w:val="24"/>
-          <w:lang w:val="en-US"/>
-        </w:rPr>
-        <w:t>”:</w:t>
+        <w:t>The following snippet was saved to “index.mjs”:</w:t>
       </w:r>
     </w:p>
     <w:bookmarkStart w:id="20" w:name="_MON_1738415436"/>
@@ -8496,7 +8336,7 @@
           <v:shape id="_x0000_i1029" type="#_x0000_t75" style="width:482.1pt;height:344.95pt" o:ole="">
             <v:imagedata r:id="rId17" o:title=""/>
           </v:shape>
-          <o:OLEObject Type="Embed" ProgID="Word.OpenDocumentText.12" ShapeID="_x0000_i1029" DrawAspect="Content" ObjectID="_1739107564" r:id="rId18"/>
+          <o:OLEObject Type="Embed" ProgID="Word.OpenDocumentText.12" ShapeID="_x0000_i1029" DrawAspect="Content" ObjectID="_1739111804" r:id="rId18"/>
         </w:object>
       </w:r>
     </w:p>
@@ -8545,7 +8385,7 @@
           <v:shape id="_x0000_i1030" type="#_x0000_t75" style="width:482.1pt;height:90.15pt" o:ole="">
             <v:imagedata r:id="rId19" o:title=""/>
           </v:shape>
-          <o:OLEObject Type="Embed" ProgID="Word.OpenDocumentText.12" ShapeID="_x0000_i1030" DrawAspect="Content" ObjectID="_1739107565" r:id="rId20"/>
+          <o:OLEObject Type="Embed" ProgID="Word.OpenDocumentText.12" ShapeID="_x0000_i1030" DrawAspect="Content" ObjectID="_1739111805" r:id="rId20"/>
         </w:object>
       </w:r>
     </w:p>
@@ -9095,7 +8935,7 @@
           <v:shape id="_x0000_i1031" type="#_x0000_t75" style="width:482.1pt;height:689.95pt" o:ole="">
             <v:imagedata r:id="rId21" o:title=""/>
           </v:shape>
-          <o:OLEObject Type="Embed" ProgID="Word.OpenDocumentText.12" ShapeID="_x0000_i1031" DrawAspect="Content" ObjectID="_1739107566" r:id="rId22"/>
+          <o:OLEObject Type="Embed" ProgID="Word.OpenDocumentText.12" ShapeID="_x0000_i1031" DrawAspect="Content" ObjectID="_1739111806" r:id="rId22"/>
         </w:object>
       </w:r>
     </w:p>
@@ -9123,7 +8963,7 @@
           <v:shape id="_x0000_i1032" type="#_x0000_t75" style="width:452.65pt;height:135.25pt" o:ole="">
             <v:imagedata r:id="rId23" o:title=""/>
           </v:shape>
-          <o:OLEObject Type="Embed" ProgID="Word.OpenDocumentText.12" ShapeID="_x0000_i1032" DrawAspect="Content" ObjectID="_1739107567" r:id="rId24"/>
+          <o:OLEObject Type="Embed" ProgID="Word.OpenDocumentText.12" ShapeID="_x0000_i1032" DrawAspect="Content" ObjectID="_1739111807" r:id="rId24"/>
         </w:object>
       </w:r>
     </w:p>
@@ -11187,68 +11027,28 @@
           <w:szCs w:val="24"/>
           <w:lang w:val="en-GB"/>
         </w:rPr>
-        <w:t xml:space="preserve">Node has many built-in modules, including modules for file input/output (I/O), networking, and encryption, among others. It also has </w:t>
-      </w:r>
-      <w:proofErr w:type="gramStart"/>
-      <w:r>
-        <w:rPr>
-          <w:rFonts w:ascii="Times New Roman" w:hAnsi="Times New Roman" w:cs="Times New Roman"/>
-          <w:sz w:val="24"/>
-          <w:szCs w:val="24"/>
-          <w:lang w:val="en-GB"/>
-        </w:rPr>
-        <w:t>a large number of</w:t>
-      </w:r>
-      <w:proofErr w:type="gramEnd"/>
-      <w:r>
-        <w:rPr>
-          <w:rFonts w:ascii="Times New Roman" w:hAnsi="Times New Roman" w:cs="Times New Roman"/>
-          <w:sz w:val="24"/>
-          <w:szCs w:val="24"/>
-          <w:lang w:val="en-GB"/>
-        </w:rPr>
-        <w:t xml:space="preserve"> third-party modules available through the Node Package Manager (npm), which is the largest ecosystem of open-source libraries in the world.</w:t>
-      </w:r>
-    </w:p>
-    <w:p>
-      <w:pPr>
-        <w:spacing w:line="360" w:lineRule="auto"/>
-        <w:jc w:val="both"/>
-        <w:rPr>
-          <w:rFonts w:ascii="Times New Roman" w:hAnsi="Times New Roman" w:cs="Times New Roman"/>
-          <w:sz w:val="24"/>
-          <w:szCs w:val="24"/>
-          <w:lang w:val="en-GB"/>
-        </w:rPr>
-      </w:pPr>
-      <w:r>
-        <w:rPr>
-          <w:rFonts w:ascii="Times New Roman" w:hAnsi="Times New Roman" w:cs="Times New Roman"/>
-          <w:sz w:val="24"/>
-          <w:szCs w:val="24"/>
-          <w:lang w:val="en-GB"/>
-        </w:rPr>
-        <w:t xml:space="preserve">One of the key features of Node is its non-blocking I/O model, which allows it to handle </w:t>
-      </w:r>
-      <w:proofErr w:type="gramStart"/>
-      <w:r>
-        <w:rPr>
-          <w:rFonts w:ascii="Times New Roman" w:hAnsi="Times New Roman" w:cs="Times New Roman"/>
-          <w:sz w:val="24"/>
-          <w:szCs w:val="24"/>
-          <w:lang w:val="en-GB"/>
-        </w:rPr>
-        <w:t>a large number of</w:t>
-      </w:r>
-      <w:proofErr w:type="gramEnd"/>
-      <w:r>
-        <w:rPr>
-          <w:rFonts w:ascii="Times New Roman" w:hAnsi="Times New Roman" w:cs="Times New Roman"/>
-          <w:sz w:val="24"/>
-          <w:szCs w:val="24"/>
-          <w:lang w:val="en-GB"/>
-        </w:rPr>
-        <w:t xml:space="preserve"> concurrent connections without blocking the event loop. This makes it particularly well-suited for building real-time applications, such as chat applications or online games.</w:t>
+        <w:t>Node has many built-in modules, including modules for file input/output (I/O), networking, and encryption, among others. It also has a large number of third-party modules available through the Node Package Manager (npm), which is the largest ecosystem of open-source libraries in the world.</w:t>
+      </w:r>
+    </w:p>
+    <w:p>
+      <w:pPr>
+        <w:spacing w:line="360" w:lineRule="auto"/>
+        <w:jc w:val="both"/>
+        <w:rPr>
+          <w:rFonts w:ascii="Times New Roman" w:hAnsi="Times New Roman" w:cs="Times New Roman"/>
+          <w:sz w:val="24"/>
+          <w:szCs w:val="24"/>
+          <w:lang w:val="en-GB"/>
+        </w:rPr>
+      </w:pPr>
+      <w:r>
+        <w:rPr>
+          <w:rFonts w:ascii="Times New Roman" w:hAnsi="Times New Roman" w:cs="Times New Roman"/>
+          <w:sz w:val="24"/>
+          <w:szCs w:val="24"/>
+          <w:lang w:val="en-GB"/>
+        </w:rPr>
+        <w:t>One of the key features of Node is its non-blocking I/O model, which allows it to handle a large number of concurrent connections without blocking the event loop. This makes it particularly well-suited for building real-time applications, such as chat applications or online games.</w:t>
       </w:r>
     </w:p>
     <w:p>
@@ -11620,7 +11420,7 @@
           <v:shape id="_x0000_i1035" type="#_x0000_t75" style="width:482.1pt;height:90.15pt" o:ole="">
             <v:imagedata r:id="rId26" o:title=""/>
           </v:shape>
-          <o:OLEObject Type="Embed" ProgID="Word.OpenDocumentText.12" ShapeID="_x0000_i1035" DrawAspect="Content" ObjectID="_1739107568" r:id="rId27"/>
+          <o:OLEObject Type="Embed" ProgID="Word.OpenDocumentText.12" ShapeID="_x0000_i1035" DrawAspect="Content" ObjectID="_1739111808" r:id="rId27"/>
         </w:object>
       </w:r>
     </w:p>
@@ -11877,7 +11677,7 @@
           <v:shape id="_x0000_i1039" type="#_x0000_t75" style="width:482.1pt;height:30.05pt" o:ole="">
             <v:imagedata r:id="rId29" o:title=""/>
           </v:shape>
-          <o:OLEObject Type="Embed" ProgID="Word.OpenDocumentText.12" ShapeID="_x0000_i1039" DrawAspect="Content" ObjectID="_1739107569" r:id="rId30"/>
+          <o:OLEObject Type="Embed" ProgID="Word.OpenDocumentText.12" ShapeID="_x0000_i1039" DrawAspect="Content" ObjectID="_1739111809" r:id="rId30"/>
         </w:object>
       </w:r>
     </w:p>
@@ -11991,7 +11791,7 @@
           <v:shape id="_x0000_i1042" type="#_x0000_t75" style="width:482.1pt;height:30.05pt" o:ole="">
             <v:imagedata r:id="rId31" o:title=""/>
           </v:shape>
-          <o:OLEObject Type="Embed" ProgID="Word.OpenDocumentText.12" ShapeID="_x0000_i1042" DrawAspect="Content" ObjectID="_1739107570" r:id="rId32"/>
+          <o:OLEObject Type="Embed" ProgID="Word.OpenDocumentText.12" ShapeID="_x0000_i1042" DrawAspect="Content" ObjectID="_1739111810" r:id="rId32"/>
         </w:object>
       </w:r>
     </w:p>
@@ -12058,7 +11858,7 @@
           <v:shape id="_x0000_i1055" type="#_x0000_t75" style="width:482.1pt;height:299.9pt" o:ole="">
             <v:imagedata r:id="rId33" o:title=""/>
           </v:shape>
-          <o:OLEObject Type="Embed" ProgID="Word.OpenDocumentText.12" ShapeID="_x0000_i1055" DrawAspect="Content" ObjectID="_1739107571" r:id="rId34"/>
+          <o:OLEObject Type="Embed" ProgID="Word.OpenDocumentText.12" ShapeID="_x0000_i1055" DrawAspect="Content" ObjectID="_1739111811" r:id="rId34"/>
         </w:object>
       </w:r>
     </w:p>
@@ -12335,7 +12135,7 @@
           <v:shape id="_x0000_i1058" type="#_x0000_t75" style="width:463.95pt;height:60.1pt" o:ole="">
             <v:imagedata r:id="rId35" o:title=""/>
           </v:shape>
-          <o:OLEObject Type="Embed" ProgID="Word.OpenDocumentText.12" ShapeID="_x0000_i1058" DrawAspect="Content" ObjectID="_1739107572" r:id="rId36"/>
+          <o:OLEObject Type="Embed" ProgID="Word.OpenDocumentText.12" ShapeID="_x0000_i1058" DrawAspect="Content" ObjectID="_1739111812" r:id="rId36"/>
         </w:object>
       </w:r>
     </w:p>
@@ -12502,7 +12302,7 @@
           <v:shape id="_x0000_i1087" type="#_x0000_t75" style="width:451.4pt;height:540.3pt" o:ole="">
             <v:imagedata r:id="rId37" o:title=""/>
           </v:shape>
-          <o:OLEObject Type="Embed" ProgID="Word.OpenDocumentText.12" ShapeID="_x0000_i1087" DrawAspect="Content" ObjectID="_1739107573" r:id="rId38"/>
+          <o:OLEObject Type="Embed" ProgID="Word.OpenDocumentText.12" ShapeID="_x0000_i1087" DrawAspect="Content" ObjectID="_1739111813" r:id="rId38"/>
         </w:object>
       </w:r>
     </w:p>
@@ -12530,7 +12330,7 @@
           <v:shape id="_x0000_i1100" type="#_x0000_t75" style="width:452.05pt;height:704.95pt" o:ole="">
             <v:imagedata r:id="rId39" o:title=""/>
           </v:shape>
-          <o:OLEObject Type="Embed" ProgID="Word.OpenDocumentText.12" ShapeID="_x0000_i1100" DrawAspect="Content" ObjectID="_1739107574" r:id="rId40"/>
+          <o:OLEObject Type="Embed" ProgID="Word.OpenDocumentText.12" ShapeID="_x0000_i1100" DrawAspect="Content" ObjectID="_1739111814" r:id="rId40"/>
         </w:object>
       </w:r>
     </w:p>
@@ -12577,10 +12377,10 @@
           <w:lang w:val="en-GB"/>
         </w:rPr>
         <w:object w:dxaOrig="9638" w:dyaOrig="1500" w14:anchorId="4A7BE600">
-          <v:shape id="_x0000_i1104" type="#_x0000_t75" style="width:456.4pt;height:75.15pt" o:ole="">
+          <v:shape id="_x0000_i1169" type="#_x0000_t75" style="width:456.4pt;height:75.15pt" o:ole="">
             <v:imagedata r:id="rId41" o:title=""/>
           </v:shape>
-          <o:OLEObject Type="Embed" ProgID="Word.OpenDocumentText.12" ShapeID="_x0000_i1104" DrawAspect="Content" ObjectID="_1739107575" r:id="rId42"/>
+          <o:OLEObject Type="Embed" ProgID="Word.OpenDocumentText.12" ShapeID="_x0000_i1169" DrawAspect="Content" ObjectID="_1739111815" r:id="rId42"/>
         </w:object>
       </w:r>
     </w:p>
@@ -12698,7 +12498,7 @@
           <v:shape id="_x0000_i1108" type="#_x0000_t75" style="width:460.8pt;height:90.15pt" o:ole="">
             <v:imagedata r:id="rId43" o:title=""/>
           </v:shape>
-          <o:OLEObject Type="Embed" ProgID="Word.OpenDocumentText.12" ShapeID="_x0000_i1108" DrawAspect="Content" ObjectID="_1739107576" r:id="rId44"/>
+          <o:OLEObject Type="Embed" ProgID="Word.OpenDocumentText.12" ShapeID="_x0000_i1108" DrawAspect="Content" ObjectID="_1739111816" r:id="rId44"/>
         </w:object>
       </w:r>
     </w:p>
@@ -12816,7 +12616,7 @@
           <v:shape id="_x0000_i1151" type="#_x0000_t75" style="width:449.55pt;height:249.8pt" o:ole="">
             <v:imagedata r:id="rId45" o:title=""/>
           </v:shape>
-          <o:OLEObject Type="Embed" ProgID="Word.OpenDocumentText.12" ShapeID="_x0000_i1151" DrawAspect="Content" ObjectID="_1739107577" r:id="rId46"/>
+          <o:OLEObject Type="Embed" ProgID="Word.OpenDocumentText.12" ShapeID="_x0000_i1151" DrawAspect="Content" ObjectID="_1739111817" r:id="rId46"/>
         </w:object>
       </w:r>
     </w:p>
@@ -12886,7 +12686,7 @@
           <v:shape id="_x0000_i1147" type="#_x0000_t75" style="width:452.05pt;height:329.95pt" o:ole="">
             <v:imagedata r:id="rId47" o:title=""/>
           </v:shape>
-          <o:OLEObject Type="Embed" ProgID="Word.OpenDocumentText.12" ShapeID="_x0000_i1147" DrawAspect="Content" ObjectID="_1739107578" r:id="rId48"/>
+          <o:OLEObject Type="Embed" ProgID="Word.OpenDocumentText.12" ShapeID="_x0000_i1147" DrawAspect="Content" ObjectID="_1739111818" r:id="rId48"/>
         </w:object>
       </w:r>
     </w:p>
@@ -12929,6 +12729,555 @@
         </w:rPr>
         <w:t xml:space="preserve"> verified.</w:t>
       </w:r>
+    </w:p>
+    <w:p>
+      <w:pPr>
+        <w:spacing w:line="360" w:lineRule="auto"/>
+        <w:jc w:val="both"/>
+        <w:rPr>
+          <w:rFonts w:ascii="Times New Roman" w:hAnsi="Times New Roman" w:cs="Times New Roman"/>
+          <w:sz w:val="24"/>
+          <w:szCs w:val="24"/>
+          <w:lang w:val="en-GB"/>
+        </w:rPr>
+      </w:pPr>
+      <w:r>
+        <w:rPr>
+          <w:rFonts w:ascii="Times New Roman" w:hAnsi="Times New Roman" w:cs="Times New Roman"/>
+          <w:sz w:val="24"/>
+          <w:szCs w:val="24"/>
+          <w:lang w:val="en-GB"/>
+        </w:rPr>
+        <w:t>With this library at our disposal, we can now create a simple main file for handling a gray scale conversion.</w:t>
+      </w:r>
+    </w:p>
+    <w:bookmarkStart w:id="41" w:name="_MON_1739107857"/>
+    <w:bookmarkEnd w:id="41"/>
+    <w:p>
+      <w:pPr>
+        <w:spacing w:line="360" w:lineRule="auto"/>
+        <w:jc w:val="both"/>
+        <w:rPr>
+          <w:rFonts w:ascii="Times New Roman" w:hAnsi="Times New Roman" w:cs="Times New Roman"/>
+          <w:sz w:val="24"/>
+          <w:szCs w:val="24"/>
+          <w:lang w:val="en-GB"/>
+        </w:rPr>
+      </w:pPr>
+      <w:r>
+        <w:rPr>
+          <w:rFonts w:ascii="Times New Roman" w:hAnsi="Times New Roman" w:cs="Times New Roman"/>
+          <w:sz w:val="24"/>
+          <w:szCs w:val="24"/>
+          <w:lang w:val="en-GB"/>
+        </w:rPr>
+        <w:object w:dxaOrig="9638" w:dyaOrig="7800" w14:anchorId="3D376A49">
+          <v:shape id="_x0000_i1160" type="#_x0000_t75" style="width:453.9pt;height:390.05pt" o:ole="">
+            <v:imagedata r:id="rId49" o:title=""/>
+          </v:shape>
+          <o:OLEObject Type="Embed" ProgID="Word.OpenDocumentText.12" ShapeID="_x0000_i1160" DrawAspect="Content" ObjectID="_1739111819" r:id="rId50"/>
+        </w:object>
+      </w:r>
+    </w:p>
+    <w:p>
+      <w:pPr>
+        <w:spacing w:line="360" w:lineRule="auto"/>
+        <w:jc w:val="both"/>
+        <w:rPr>
+          <w:rFonts w:ascii="Times New Roman" w:hAnsi="Times New Roman" w:cs="Times New Roman"/>
+          <w:sz w:val="24"/>
+          <w:szCs w:val="24"/>
+          <w:lang w:val="en-GB"/>
+        </w:rPr>
+      </w:pPr>
+      <w:r>
+        <w:rPr>
+          <w:rFonts w:ascii="Times New Roman" w:hAnsi="Times New Roman" w:cs="Times New Roman"/>
+          <w:sz w:val="24"/>
+          <w:szCs w:val="24"/>
+          <w:lang w:val="en-GB"/>
+        </w:rPr>
+        <w:t xml:space="preserve">Let us compile this file named </w:t>
+      </w:r>
+      <w:proofErr w:type="spellStart"/>
+      <w:r>
+        <w:rPr>
+          <w:rFonts w:ascii="Times New Roman" w:hAnsi="Times New Roman" w:cs="Times New Roman"/>
+          <w:sz w:val="24"/>
+          <w:szCs w:val="24"/>
+          <w:lang w:val="en-GB"/>
+        </w:rPr>
+        <w:t>gray_scale.c</w:t>
+      </w:r>
+      <w:proofErr w:type="spellEnd"/>
+      <w:r>
+        <w:rPr>
+          <w:rFonts w:ascii="Times New Roman" w:hAnsi="Times New Roman" w:cs="Times New Roman"/>
+          <w:sz w:val="24"/>
+          <w:szCs w:val="24"/>
+          <w:lang w:val="en-GB"/>
+        </w:rPr>
+        <w:t xml:space="preserve"> and run it by converting an image of the sky to gray scale:</w:t>
+      </w:r>
+    </w:p>
+    <w:bookmarkStart w:id="42" w:name="_MON_1739108492"/>
+    <w:bookmarkEnd w:id="42"/>
+    <w:p>
+      <w:pPr>
+        <w:spacing w:line="360" w:lineRule="auto"/>
+        <w:jc w:val="both"/>
+        <w:rPr>
+          <w:rFonts w:ascii="Times New Roman" w:hAnsi="Times New Roman" w:cs="Times New Roman"/>
+          <w:sz w:val="24"/>
+          <w:szCs w:val="24"/>
+          <w:lang w:val="en-GB"/>
+        </w:rPr>
+      </w:pPr>
+      <w:r>
+        <w:rPr>
+          <w:rFonts w:ascii="Times New Roman" w:hAnsi="Times New Roman" w:cs="Times New Roman"/>
+          <w:sz w:val="24"/>
+          <w:szCs w:val="24"/>
+          <w:lang w:val="en-GB"/>
+        </w:rPr>
+        <w:object w:dxaOrig="9638" w:dyaOrig="900" w14:anchorId="0450006F">
+          <v:shape id="_x0000_i1163" type="#_x0000_t75" style="width:453.9pt;height:45.1pt" o:ole="">
+            <v:imagedata r:id="rId51" o:title=""/>
+          </v:shape>
+          <o:OLEObject Type="Embed" ProgID="Word.OpenDocumentText.12" ShapeID="_x0000_i1163" DrawAspect="Content" ObjectID="_1739111820" r:id="rId52"/>
+        </w:object>
+      </w:r>
+    </w:p>
+    <w:p>
+      <w:pPr>
+        <w:spacing w:line="360" w:lineRule="auto"/>
+        <w:jc w:val="both"/>
+        <w:rPr>
+          <w:rFonts w:ascii="Times New Roman" w:hAnsi="Times New Roman" w:cs="Times New Roman"/>
+          <w:sz w:val="24"/>
+          <w:szCs w:val="24"/>
+          <w:lang w:val="en-GB"/>
+        </w:rPr>
+      </w:pPr>
+      <w:r>
+        <w:rPr>
+          <w:rFonts w:ascii="Times New Roman" w:hAnsi="Times New Roman" w:cs="Times New Roman"/>
+          <w:sz w:val="24"/>
+          <w:szCs w:val="24"/>
+          <w:lang w:val="en-GB"/>
+        </w:rPr>
+        <w:t>The last line allows us to verify the output.</w:t>
+      </w:r>
+    </w:p>
+    <w:p>
+      <w:pPr>
+        <w:spacing w:line="360" w:lineRule="auto"/>
+        <w:jc w:val="both"/>
+        <w:rPr>
+          <w:rFonts w:ascii="Times New Roman" w:hAnsi="Times New Roman" w:cs="Times New Roman"/>
+          <w:sz w:val="24"/>
+          <w:szCs w:val="24"/>
+          <w:lang w:val="en-GB"/>
+        </w:rPr>
+      </w:pPr>
+      <w:r>
+        <w:rPr>
+          <w:rFonts w:ascii="Times New Roman" w:hAnsi="Times New Roman" w:cs="Times New Roman"/>
+          <w:sz w:val="24"/>
+          <w:szCs w:val="24"/>
+          <w:lang w:val="en-GB"/>
+        </w:rPr>
+        <w:t xml:space="preserve">After copying the wasm artifact to bin folder, we </w:t>
+      </w:r>
+      <w:r>
+        <w:rPr>
+          <w:rFonts w:ascii="Times New Roman" w:hAnsi="Times New Roman" w:cs="Times New Roman"/>
+          <w:sz w:val="24"/>
+          <w:szCs w:val="24"/>
+          <w:lang w:val="en-GB"/>
+        </w:rPr>
+        <w:t>have to connect the endpoint “/gray-scale” to the callback function</w:t>
+      </w:r>
+      <w:r>
+        <w:rPr>
+          <w:lang w:val="en-US"/>
+        </w:rPr>
+        <w:t xml:space="preserve"> </w:t>
+      </w:r>
+      <w:r>
+        <w:rPr>
+          <w:rFonts w:ascii="Times New Roman" w:hAnsi="Times New Roman" w:cs="Times New Roman"/>
+          <w:sz w:val="24"/>
+          <w:szCs w:val="24"/>
+          <w:lang w:val="en-GB"/>
+        </w:rPr>
+        <w:t>toGrayScale</w:t>
+      </w:r>
+      <w:r>
+        <w:rPr>
+          <w:rFonts w:ascii="Times New Roman" w:hAnsi="Times New Roman" w:cs="Times New Roman"/>
+          <w:sz w:val="24"/>
+          <w:szCs w:val="24"/>
+          <w:lang w:val="en-GB"/>
+        </w:rPr>
+        <w:t>, and we can do that in a single line, after importing the function in our index.mjs.</w:t>
+      </w:r>
+    </w:p>
+    <w:bookmarkStart w:id="43" w:name="_MON_1739109154"/>
+    <w:bookmarkEnd w:id="43"/>
+    <w:p>
+      <w:pPr>
+        <w:spacing w:line="360" w:lineRule="auto"/>
+        <w:jc w:val="both"/>
+        <w:rPr>
+          <w:rFonts w:ascii="Times New Roman" w:hAnsi="Times New Roman" w:cs="Times New Roman"/>
+          <w:sz w:val="24"/>
+          <w:szCs w:val="24"/>
+          <w:lang w:val="en-GB"/>
+        </w:rPr>
+      </w:pPr>
+      <w:r>
+        <w:rPr>
+          <w:rFonts w:ascii="Times New Roman" w:hAnsi="Times New Roman" w:cs="Times New Roman"/>
+          <w:sz w:val="24"/>
+          <w:szCs w:val="24"/>
+          <w:lang w:val="en-GB"/>
+        </w:rPr>
+        <w:object w:dxaOrig="9638" w:dyaOrig="300" w14:anchorId="77D0C6E9">
+          <v:shape id="_x0000_i1202" type="#_x0000_t75" style="width:452.05pt;height:15.05pt" o:ole="">
+            <v:imagedata r:id="rId53" o:title=""/>
+          </v:shape>
+          <o:OLEObject Type="Embed" ProgID="Word.OpenDocumentText.12" ShapeID="_x0000_i1202" DrawAspect="Content" ObjectID="_1739111821" r:id="rId54"/>
+        </w:object>
+      </w:r>
+    </w:p>
+    <w:p>
+      <w:pPr>
+        <w:spacing w:line="360" w:lineRule="auto"/>
+        <w:jc w:val="both"/>
+        <w:rPr>
+          <w:rFonts w:ascii="Times New Roman" w:hAnsi="Times New Roman" w:cs="Times New Roman"/>
+          <w:sz w:val="24"/>
+          <w:szCs w:val="24"/>
+          <w:lang w:val="en-GB"/>
+        </w:rPr>
+      </w:pPr>
+      <w:r>
+        <w:rPr>
+          <w:rFonts w:ascii="Times New Roman" w:hAnsi="Times New Roman" w:cs="Times New Roman"/>
+          <w:sz w:val="24"/>
+          <w:szCs w:val="24"/>
+          <w:lang w:val="en-GB"/>
+        </w:rPr>
+        <w:t>All we need to do is creating a simple client interface with React and use the fetch API to interface with our backend. We can use a functional component, as we do not need a real application-wide state.</w:t>
+      </w:r>
+    </w:p>
+    <w:p>
+      <w:pPr>
+        <w:spacing w:line="360" w:lineRule="auto"/>
+        <w:jc w:val="both"/>
+        <w:rPr>
+          <w:rFonts w:ascii="Times New Roman" w:hAnsi="Times New Roman" w:cs="Times New Roman"/>
+          <w:sz w:val="24"/>
+          <w:szCs w:val="24"/>
+          <w:lang w:val="en-GB"/>
+        </w:rPr>
+      </w:pPr>
+      <w:r>
+        <w:rPr>
+          <w:rFonts w:ascii="Times New Roman" w:hAnsi="Times New Roman" w:cs="Times New Roman"/>
+          <w:sz w:val="24"/>
+          <w:szCs w:val="24"/>
+          <w:lang w:val="en-GB"/>
+        </w:rPr>
+        <w:t xml:space="preserve"> </w:t>
+      </w:r>
+      <w:bookmarkStart w:id="44" w:name="_MON_1739109324"/>
+      <w:bookmarkEnd w:id="44"/>
+      <w:r>
+        <w:rPr>
+          <w:rFonts w:ascii="Times New Roman" w:hAnsi="Times New Roman" w:cs="Times New Roman"/>
+          <w:sz w:val="24"/>
+          <w:szCs w:val="24"/>
+          <w:lang w:val="en-GB"/>
+        </w:rPr>
+        <w:object w:dxaOrig="9638" w:dyaOrig="12900" w14:anchorId="757D0067">
+          <v:shape id="_x0000_i1208" type="#_x0000_t75" style="width:447.65pt;height:598.55pt" o:ole="">
+            <v:imagedata r:id="rId55" o:title=""/>
+          </v:shape>
+          <o:OLEObject Type="Embed" ProgID="Word.OpenDocumentText.12" ShapeID="_x0000_i1208" DrawAspect="Content" ObjectID="_1739111822" r:id="rId56"/>
+        </w:object>
+      </w:r>
+    </w:p>
+    <w:p>
+      <w:pPr>
+        <w:spacing w:line="360" w:lineRule="auto"/>
+        <w:jc w:val="both"/>
+        <w:rPr>
+          <w:rFonts w:ascii="Times New Roman" w:hAnsi="Times New Roman" w:cs="Times New Roman"/>
+          <w:sz w:val="24"/>
+          <w:szCs w:val="24"/>
+          <w:lang w:val="en-GB"/>
+        </w:rPr>
+      </w:pPr>
+      <w:r>
+        <w:rPr>
+          <w:rFonts w:ascii="Times New Roman" w:hAnsi="Times New Roman" w:cs="Times New Roman"/>
+          <w:sz w:val="24"/>
+          <w:szCs w:val="24"/>
+          <w:lang w:val="en-GB"/>
+        </w:rPr>
+        <w:lastRenderedPageBreak/>
+        <w:t xml:space="preserve">After inserting this component in App.js, we can now create a script for compiling our React build and serving our application. </w:t>
+      </w:r>
+    </w:p>
+    <w:bookmarkStart w:id="45" w:name="_MON_1739110439"/>
+    <w:bookmarkEnd w:id="45"/>
+    <w:p>
+      <w:pPr>
+        <w:spacing w:line="360" w:lineRule="auto"/>
+        <w:jc w:val="both"/>
+        <w:rPr>
+          <w:rFonts w:ascii="Times New Roman" w:hAnsi="Times New Roman" w:cs="Times New Roman"/>
+          <w:sz w:val="24"/>
+          <w:szCs w:val="24"/>
+          <w:lang w:val="en-GB"/>
+        </w:rPr>
+      </w:pPr>
+      <w:r>
+        <w:rPr>
+          <w:rFonts w:ascii="Times New Roman" w:hAnsi="Times New Roman" w:cs="Times New Roman"/>
+          <w:sz w:val="24"/>
+          <w:szCs w:val="24"/>
+          <w:lang w:val="en-GB"/>
+        </w:rPr>
+        <w:object w:dxaOrig="9638" w:dyaOrig="1200" w14:anchorId="25F20E0C">
+          <v:shape id="_x0000_i1211" type="#_x0000_t75" style="width:453.9pt;height:60.1pt" o:ole="">
+            <v:imagedata r:id="rId57" o:title=""/>
+          </v:shape>
+          <o:OLEObject Type="Embed" ProgID="Word.OpenDocumentText.12" ShapeID="_x0000_i1211" DrawAspect="Content" ObjectID="_1739111823" r:id="rId58"/>
+        </w:object>
+      </w:r>
+    </w:p>
+    <w:p>
+      <w:pPr>
+        <w:spacing w:line="360" w:lineRule="auto"/>
+        <w:jc w:val="both"/>
+        <w:rPr>
+          <w:rFonts w:ascii="Times New Roman" w:hAnsi="Times New Roman" w:cs="Times New Roman"/>
+          <w:sz w:val="24"/>
+          <w:szCs w:val="24"/>
+          <w:lang w:val="en-GB"/>
+        </w:rPr>
+      </w:pPr>
+      <w:r>
+        <w:rPr>
+          <w:rFonts w:ascii="Times New Roman" w:hAnsi="Times New Roman" w:cs="Times New Roman"/>
+          <w:sz w:val="24"/>
+          <w:szCs w:val="24"/>
+          <w:lang w:val="en-GB"/>
+        </w:rPr>
+        <w:t xml:space="preserve">If we open a browser tab and connect to localhost:5000, we can upload a file and get back from the server the gray scale version. </w:t>
+      </w:r>
+    </w:p>
+    <w:p>
+      <w:pPr>
+        <w:spacing w:line="360" w:lineRule="auto"/>
+        <w:jc w:val="both"/>
+        <w:rPr>
+          <w:rFonts w:ascii="Times New Roman" w:hAnsi="Times New Roman" w:cs="Times New Roman"/>
+          <w:sz w:val="24"/>
+          <w:szCs w:val="24"/>
+          <w:lang w:val="en-GB"/>
+        </w:rPr>
+      </w:pPr>
+      <w:r>
+        <w:rPr>
+          <w:rFonts w:ascii="Times New Roman" w:hAnsi="Times New Roman" w:cs="Times New Roman"/>
+          <w:sz w:val="24"/>
+          <w:szCs w:val="24"/>
+          <w:lang w:val="en-GB"/>
+        </w:rPr>
+        <w:t>This is just a start, but it is easy to expand the functionalities of this application</w:t>
+      </w:r>
+      <w:r>
+        <w:rPr>
+          <w:rFonts w:ascii="Times New Roman" w:hAnsi="Times New Roman" w:cs="Times New Roman"/>
+          <w:sz w:val="24"/>
+          <w:szCs w:val="24"/>
+          <w:lang w:val="en-GB"/>
+        </w:rPr>
+        <w:t>, because the structure is suitable for being expanded</w:t>
+      </w:r>
+      <w:r>
+        <w:rPr>
+          <w:rFonts w:ascii="Times New Roman" w:hAnsi="Times New Roman" w:cs="Times New Roman"/>
+          <w:sz w:val="24"/>
+          <w:szCs w:val="24"/>
+          <w:lang w:val="en-GB"/>
+        </w:rPr>
+        <w:t>.</w:t>
+      </w:r>
+    </w:p>
+    <w:p>
+      <w:pPr>
+        <w:spacing w:line="360" w:lineRule="auto"/>
+        <w:jc w:val="both"/>
+        <w:rPr>
+          <w:rFonts w:ascii="Times New Roman" w:hAnsi="Times New Roman" w:cs="Times New Roman"/>
+          <w:sz w:val="24"/>
+          <w:szCs w:val="24"/>
+          <w:lang w:val="en-GB"/>
+        </w:rPr>
+      </w:pPr>
+      <w:r>
+        <w:rPr>
+          <w:rFonts w:ascii="Times New Roman" w:hAnsi="Times New Roman" w:cs="Times New Roman"/>
+          <w:sz w:val="24"/>
+          <w:szCs w:val="24"/>
+          <w:lang w:val="en-GB"/>
+        </w:rPr>
+        <w:t>The only redundancy we have is the creation of a main function for each endpoint instead of using the same C file, but this has its upsides too:</w:t>
+      </w:r>
+    </w:p>
+    <w:p>
+      <w:pPr>
+        <w:pStyle w:val="Paragrafoelenco"/>
+        <w:numPr>
+          <w:ilvl w:val="0"/>
+          <w:numId w:val="21"/>
+        </w:numPr>
+        <w:spacing w:line="360" w:lineRule="auto"/>
+        <w:jc w:val="both"/>
+        <w:rPr>
+          <w:rFonts w:ascii="Times New Roman" w:hAnsi="Times New Roman" w:cs="Times New Roman"/>
+          <w:sz w:val="24"/>
+          <w:szCs w:val="24"/>
+          <w:lang w:val="en-GB"/>
+        </w:rPr>
+      </w:pPr>
+      <w:r>
+        <w:rPr>
+          <w:rFonts w:ascii="Times New Roman" w:hAnsi="Times New Roman" w:cs="Times New Roman"/>
+          <w:sz w:val="24"/>
+          <w:szCs w:val="24"/>
+          <w:lang w:val="en-GB"/>
+        </w:rPr>
+        <w:t>We introduce less overhead in the arguments management, which makes the structure more error safe.</w:t>
+      </w:r>
+    </w:p>
+    <w:p>
+      <w:pPr>
+        <w:pStyle w:val="Paragrafoelenco"/>
+        <w:numPr>
+          <w:ilvl w:val="0"/>
+          <w:numId w:val="21"/>
+        </w:numPr>
+        <w:spacing w:line="360" w:lineRule="auto"/>
+        <w:jc w:val="both"/>
+        <w:rPr>
+          <w:rFonts w:ascii="Times New Roman" w:hAnsi="Times New Roman" w:cs="Times New Roman"/>
+          <w:sz w:val="24"/>
+          <w:szCs w:val="24"/>
+          <w:lang w:val="en-GB"/>
+        </w:rPr>
+      </w:pPr>
+      <w:r>
+        <w:rPr>
+          <w:rFonts w:ascii="Times New Roman" w:hAnsi="Times New Roman" w:cs="Times New Roman"/>
+          <w:sz w:val="24"/>
+          <w:szCs w:val="24"/>
+          <w:lang w:val="en-GB"/>
+        </w:rPr>
+        <w:t>Having a microservices</w:t>
+      </w:r>
+      <w:r>
+        <w:rPr>
+          <w:rStyle w:val="Rimandonotaapidipagina"/>
+          <w:rFonts w:ascii="Times New Roman" w:hAnsi="Times New Roman" w:cs="Times New Roman"/>
+          <w:sz w:val="24"/>
+          <w:szCs w:val="24"/>
+          <w:lang w:val="en-GB"/>
+        </w:rPr>
+        <w:footnoteReference w:id="17"/>
+      </w:r>
+      <w:r>
+        <w:rPr>
+          <w:rFonts w:ascii="Times New Roman" w:hAnsi="Times New Roman" w:cs="Times New Roman"/>
+          <w:sz w:val="24"/>
+          <w:szCs w:val="24"/>
+          <w:lang w:val="en-GB"/>
+        </w:rPr>
+        <w:t xml:space="preserve">-like </w:t>
+      </w:r>
+      <w:r>
+        <w:rPr>
+          <w:rFonts w:ascii="Times New Roman" w:hAnsi="Times New Roman" w:cs="Times New Roman"/>
+          <w:sz w:val="24"/>
+          <w:szCs w:val="24"/>
+          <w:lang w:val="en-GB"/>
+        </w:rPr>
+        <w:t>architecture</w:t>
+      </w:r>
+      <w:r>
+        <w:rPr>
+          <w:rFonts w:ascii="Times New Roman" w:hAnsi="Times New Roman" w:cs="Times New Roman"/>
+          <w:sz w:val="24"/>
+          <w:szCs w:val="24"/>
+          <w:lang w:val="en-GB"/>
+        </w:rPr>
+        <w:t xml:space="preserve"> in the Node server, it would be a contradiction creating a convergence into the same wasm module.</w:t>
+      </w:r>
+    </w:p>
+    <w:p>
+      <w:pPr>
+        <w:pStyle w:val="Paragrafoelenco"/>
+        <w:numPr>
+          <w:ilvl w:val="0"/>
+          <w:numId w:val="21"/>
+        </w:numPr>
+        <w:spacing w:line="360" w:lineRule="auto"/>
+        <w:jc w:val="both"/>
+        <w:rPr>
+          <w:rFonts w:ascii="Times New Roman" w:hAnsi="Times New Roman" w:cs="Times New Roman"/>
+          <w:sz w:val="24"/>
+          <w:szCs w:val="24"/>
+          <w:lang w:val="en-GB"/>
+        </w:rPr>
+      </w:pPr>
+      <w:r>
+        <w:rPr>
+          <w:rFonts w:ascii="Times New Roman" w:hAnsi="Times New Roman" w:cs="Times New Roman"/>
+          <w:sz w:val="24"/>
+          <w:szCs w:val="24"/>
+          <w:lang w:val="en-GB"/>
+        </w:rPr>
+        <w:t>Once a service is working, it cannot be affected by the next ones.</w:t>
+      </w:r>
+    </w:p>
+    <w:p>
+      <w:pPr>
+        <w:spacing w:line="360" w:lineRule="auto"/>
+        <w:jc w:val="both"/>
+        <w:rPr>
+          <w:rFonts w:ascii="Times New Roman" w:hAnsi="Times New Roman" w:cs="Times New Roman"/>
+          <w:sz w:val="24"/>
+          <w:szCs w:val="24"/>
+          <w:lang w:val="en-GB"/>
+        </w:rPr>
+      </w:pPr>
+    </w:p>
+    <w:p>
+      <w:pPr>
+        <w:spacing w:line="360" w:lineRule="auto"/>
+        <w:jc w:val="both"/>
+        <w:rPr>
+          <w:rFonts w:ascii="Times New Roman" w:hAnsi="Times New Roman" w:cs="Times New Roman"/>
+          <w:sz w:val="24"/>
+          <w:szCs w:val="24"/>
+          <w:lang w:val="en-GB"/>
+        </w:rPr>
+      </w:pPr>
     </w:p>
     <w:p>
       <w:pPr>
@@ -12979,7 +13328,7 @@
           <w:lang w:val="en-GB"/>
         </w:rPr>
       </w:pPr>
-      <w:bookmarkStart w:id="41" w:name="_Toc128041227"/>
+      <w:bookmarkStart w:id="46" w:name="_Toc128041227"/>
       <w:r>
         <w:rPr>
           <w:rFonts w:ascii="Times New Roman" w:hAnsi="Times New Roman" w:cs="Times New Roman"/>
@@ -12992,7 +13341,7 @@
         </w:rPr>
         <w:t>Results and Evaluation</w:t>
       </w:r>
-      <w:bookmarkEnd w:id="41"/>
+      <w:bookmarkEnd w:id="46"/>
     </w:p>
     <w:p>
       <w:pPr>
@@ -13021,7 +13370,7 @@
           <w:lang w:val="en-GB"/>
         </w:rPr>
       </w:pPr>
-      <w:bookmarkStart w:id="42" w:name="_Toc128041228"/>
+      <w:bookmarkStart w:id="47" w:name="_Toc128041228"/>
       <w:r>
         <w:rPr>
           <w:rFonts w:ascii="Times New Roman" w:hAnsi="Times New Roman" w:cs="Times New Roman"/>
@@ -13034,7 +13383,7 @@
         </w:rPr>
         <w:t>Conclusion</w:t>
       </w:r>
-      <w:bookmarkEnd w:id="42"/>
+      <w:bookmarkEnd w:id="47"/>
     </w:p>
     <w:p>
       <w:pPr>
@@ -13087,7 +13436,7 @@
           <w:lang w:val="en-GB"/>
         </w:rPr>
       </w:pPr>
-      <w:bookmarkStart w:id="43" w:name="_Toc128041229"/>
+      <w:bookmarkStart w:id="48" w:name="_Toc128041229"/>
       <w:r>
         <w:rPr>
           <w:rFonts w:ascii="Times New Roman" w:hAnsi="Times New Roman" w:cs="Times New Roman"/>
@@ -13101,7 +13450,7 @@
         <w:lastRenderedPageBreak/>
         <w:t>Sitography</w:t>
       </w:r>
-      <w:bookmarkEnd w:id="43"/>
+      <w:bookmarkEnd w:id="48"/>
     </w:p>
     <w:p>
       <w:pPr>
@@ -13128,7 +13477,7 @@
           <w:lang w:val="en-GB"/>
         </w:rPr>
       </w:pPr>
-      <w:bookmarkStart w:id="44" w:name="_Toc128041230"/>
+      <w:bookmarkStart w:id="49" w:name="_Toc128041230"/>
       <w:r>
         <w:rPr>
           <w:rFonts w:ascii="Times New Roman" w:hAnsi="Times New Roman" w:cs="Times New Roman"/>
@@ -13141,7 +13490,7 @@
         </w:rPr>
         <w:t>Articles</w:t>
       </w:r>
-      <w:bookmarkEnd w:id="44"/>
+      <w:bookmarkEnd w:id="49"/>
     </w:p>
     <w:p>
       <w:pPr>
@@ -13198,7 +13547,7 @@
         </w:rPr>
         <w:t xml:space="preserve"> </w:t>
       </w:r>
-      <w:hyperlink r:id="rId49" w:history="1">
+      <w:hyperlink r:id="rId59" w:history="1">
         <w:r>
           <w:rPr>
             <w:rStyle w:val="Collegamentoipertestuale"/>
@@ -13320,7 +13669,7 @@
         </w:rPr>
         <w:t xml:space="preserve"> </w:t>
       </w:r>
-      <w:hyperlink r:id="rId50" w:history="1">
+      <w:hyperlink r:id="rId60" w:history="1">
         <w:r>
           <w:rPr>
             <w:rStyle w:val="Collegamentoipertestuale"/>
@@ -13390,7 +13739,7 @@
           <w:lang w:val="en-US"/>
         </w:rPr>
       </w:pPr>
-      <w:bookmarkStart w:id="45" w:name="_Toc128041231"/>
+      <w:bookmarkStart w:id="50" w:name="_Toc128041231"/>
       <w:r>
         <w:rPr>
           <w:rFonts w:ascii="Times New Roman" w:hAnsi="Times New Roman" w:cs="Times New Roman"/>
@@ -13403,7 +13752,7 @@
         </w:rPr>
         <w:t>Sites</w:t>
       </w:r>
-      <w:bookmarkEnd w:id="45"/>
+      <w:bookmarkEnd w:id="50"/>
     </w:p>
     <w:p>
       <w:pPr>
@@ -13435,7 +13784,7 @@
           <w:lang w:val="en-US"/>
         </w:rPr>
       </w:pPr>
-      <w:hyperlink r:id="rId51" w:history="1">
+      <w:hyperlink r:id="rId61" w:history="1">
         <w:r>
           <w:rPr>
             <w:rStyle w:val="Collegamentoipertestuale"/>
@@ -13474,7 +13823,7 @@
           <w:lang w:val="en-US"/>
         </w:rPr>
       </w:pPr>
-      <w:hyperlink r:id="rId52" w:history="1">
+      <w:hyperlink r:id="rId62" w:history="1">
         <w:r>
           <w:rPr>
             <w:rStyle w:val="Collegamentoipertestuale"/>
@@ -13513,7 +13862,7 @@
           <w:lang w:val="en-US"/>
         </w:rPr>
       </w:pPr>
-      <w:hyperlink r:id="rId53" w:anchor="Computational_analysis" w:history="1">
+      <w:hyperlink r:id="rId63" w:anchor="Computational_analysis" w:history="1">
         <w:r>
           <w:rPr>
             <w:rStyle w:val="Collegamentoipertestuale"/>
@@ -13552,7 +13901,7 @@
           <w:lang w:val="en-US"/>
         </w:rPr>
       </w:pPr>
-      <w:hyperlink r:id="rId54" w:history="1">
+      <w:hyperlink r:id="rId64" w:history="1">
         <w:r>
           <w:rPr>
             <w:rStyle w:val="Collegamentoipertestuale"/>
@@ -13591,7 +13940,7 @@
           <w:lang w:val="en-US"/>
         </w:rPr>
       </w:pPr>
-      <w:hyperlink r:id="rId55" w:history="1">
+      <w:hyperlink r:id="rId65" w:history="1">
         <w:r>
           <w:rPr>
             <w:rStyle w:val="Collegamentoipertestuale"/>
@@ -13630,7 +13979,7 @@
           <w:lang w:val="en-US"/>
         </w:rPr>
       </w:pPr>
-      <w:hyperlink r:id="rId56" w:history="1">
+      <w:hyperlink r:id="rId66" w:history="1">
         <w:r>
           <w:rPr>
             <w:rStyle w:val="Collegamentoipertestuale"/>
@@ -13669,7 +14018,7 @@
           <w:lang w:val="en-US"/>
         </w:rPr>
       </w:pPr>
-      <w:hyperlink r:id="rId57" w:history="1">
+      <w:hyperlink r:id="rId67" w:history="1">
         <w:r>
           <w:rPr>
             <w:rStyle w:val="Collegamentoipertestuale"/>
@@ -13708,7 +14057,7 @@
           <w:lang w:val="en-US"/>
         </w:rPr>
       </w:pPr>
-      <w:hyperlink r:id="rId58" w:history="1">
+      <w:hyperlink r:id="rId68" w:history="1">
         <w:r>
           <w:rPr>
             <w:rStyle w:val="Collegamentoipertestuale"/>
@@ -13747,7 +14096,7 @@
           <w:lang w:val="en-US"/>
         </w:rPr>
       </w:pPr>
-      <w:hyperlink r:id="rId59" w:history="1">
+      <w:hyperlink r:id="rId69" w:history="1">
         <w:r>
           <w:rPr>
             <w:rStyle w:val="Collegamentoipertestuale"/>
@@ -13786,7 +14135,7 @@
           <w:lang w:val="en-US"/>
         </w:rPr>
       </w:pPr>
-      <w:hyperlink r:id="rId60" w:anchor="stability-index" w:history="1">
+      <w:hyperlink r:id="rId70" w:anchor="stability-index" w:history="1">
         <w:r>
           <w:rPr>
             <w:rStyle w:val="Collegamentoipertestuale"/>
@@ -13810,7 +14159,7 @@
       </w:r>
     </w:p>
     <w:sectPr>
-      <w:footerReference w:type="default" r:id="rId61"/>
+      <w:footerReference w:type="default" r:id="rId71"/>
       <w:pgSz w:w="11906" w:h="16838"/>
       <w:pgMar w:top="1418" w:right="1418" w:bottom="1418" w:left="1418" w:header="709" w:footer="709" w:gutter="0"/>
       <w:pgNumType w:start="0"/>
@@ -14795,6 +15144,22 @@
       </w:r>
     </w:p>
   </w:footnote>
+  <w:footnote w:id="17">
+    <w:p>
+      <w:pPr>
+        <w:pStyle w:val="Testonotaapidipagina"/>
+      </w:pPr>
+      <w:r>
+        <w:rPr>
+          <w:rStyle w:val="Rimandonotaapidipagina"/>
+        </w:rPr>
+        <w:footnoteRef/>
+      </w:r>
+      <w:r>
+        <w:t xml:space="preserve"> </w:t>
+      </w:r>
+    </w:p>
+  </w:footnote>
 </w:footnotes>
 </file>
 
@@ -16773,9 +17138,9 @@
     </w:lvl>
   </w:abstractNum>
   <w:abstractNum w:abstractNumId="18" w15:restartNumberingAfterBreak="0">
-    <w:nsid w:val="7A777A49"/>
+    <w:nsid w:val="79D82881"/>
     <w:multiLevelType w:val="hybridMultilevel"/>
-    <w:tmpl w:val="4AB0D150"/>
+    <w:tmpl w:val="468E1AB6"/>
     <w:lvl w:ilvl="0" w:tplc="04100001">
       <w:start w:val="1"/>
       <w:numFmt w:val="bullet"/>
@@ -16886,16 +17251,16 @@
     </w:lvl>
   </w:abstractNum>
   <w:abstractNum w:abstractNumId="19" w15:restartNumberingAfterBreak="0">
-    <w:nsid w:val="7FCA3E3C"/>
+    <w:nsid w:val="7A777A49"/>
     <w:multiLevelType w:val="hybridMultilevel"/>
-    <w:tmpl w:val="450AFEB4"/>
+    <w:tmpl w:val="4AB0D150"/>
     <w:lvl w:ilvl="0" w:tplc="04100001">
       <w:start w:val="1"/>
       <w:numFmt w:val="bullet"/>
       <w:lvlText w:val=""/>
       <w:lvlJc w:val="left"/>
       <w:pPr>
-        <w:ind w:left="360" w:hanging="360"/>
+        <w:ind w:left="720" w:hanging="360"/>
       </w:pPr>
       <w:rPr>
         <w:rFonts w:ascii="Symbol" w:hAnsi="Symbol" w:hint="default"/>
@@ -16907,7 +17272,7 @@
       <w:lvlText w:val="o"/>
       <w:lvlJc w:val="left"/>
       <w:pPr>
-        <w:ind w:left="1080" w:hanging="360"/>
+        <w:ind w:left="1440" w:hanging="360"/>
       </w:pPr>
       <w:rPr>
         <w:rFonts w:ascii="Courier New" w:hAnsi="Courier New" w:cs="Courier New" w:hint="default"/>
@@ -16919,7 +17284,7 @@
       <w:lvlText w:val=""/>
       <w:lvlJc w:val="left"/>
       <w:pPr>
-        <w:ind w:left="1800" w:hanging="360"/>
+        <w:ind w:left="2160" w:hanging="360"/>
       </w:pPr>
       <w:rPr>
         <w:rFonts w:ascii="Wingdings" w:hAnsi="Wingdings" w:hint="default"/>
@@ -16931,7 +17296,7 @@
       <w:lvlText w:val=""/>
       <w:lvlJc w:val="left"/>
       <w:pPr>
-        <w:ind w:left="2520" w:hanging="360"/>
+        <w:ind w:left="2880" w:hanging="360"/>
       </w:pPr>
       <w:rPr>
         <w:rFonts w:ascii="Symbol" w:hAnsi="Symbol" w:hint="default"/>
@@ -16943,7 +17308,7 @@
       <w:lvlText w:val="o"/>
       <w:lvlJc w:val="left"/>
       <w:pPr>
-        <w:ind w:left="3240" w:hanging="360"/>
+        <w:ind w:left="3600" w:hanging="360"/>
       </w:pPr>
       <w:rPr>
         <w:rFonts w:ascii="Courier New" w:hAnsi="Courier New" w:cs="Courier New" w:hint="default"/>
@@ -16955,7 +17320,7 @@
       <w:lvlText w:val=""/>
       <w:lvlJc w:val="left"/>
       <w:pPr>
-        <w:ind w:left="3960" w:hanging="360"/>
+        <w:ind w:left="4320" w:hanging="360"/>
       </w:pPr>
       <w:rPr>
         <w:rFonts w:ascii="Wingdings" w:hAnsi="Wingdings" w:hint="default"/>
@@ -16967,7 +17332,7 @@
       <w:lvlText w:val=""/>
       <w:lvlJc w:val="left"/>
       <w:pPr>
-        <w:ind w:left="4680" w:hanging="360"/>
+        <w:ind w:left="5040" w:hanging="360"/>
       </w:pPr>
       <w:rPr>
         <w:rFonts w:ascii="Symbol" w:hAnsi="Symbol" w:hint="default"/>
@@ -16979,7 +17344,7 @@
       <w:lvlText w:val="o"/>
       <w:lvlJc w:val="left"/>
       <w:pPr>
-        <w:ind w:left="5400" w:hanging="360"/>
+        <w:ind w:left="5760" w:hanging="360"/>
       </w:pPr>
       <w:rPr>
         <w:rFonts w:ascii="Courier New" w:hAnsi="Courier New" w:cs="Courier New" w:hint="default"/>
@@ -16991,6 +17356,119 @@
       <w:lvlText w:val=""/>
       <w:lvlJc w:val="left"/>
       <w:pPr>
+        <w:ind w:left="6480" w:hanging="360"/>
+      </w:pPr>
+      <w:rPr>
+        <w:rFonts w:ascii="Wingdings" w:hAnsi="Wingdings" w:hint="default"/>
+      </w:rPr>
+    </w:lvl>
+  </w:abstractNum>
+  <w:abstractNum w:abstractNumId="20" w15:restartNumberingAfterBreak="0">
+    <w:nsid w:val="7FCA3E3C"/>
+    <w:multiLevelType w:val="hybridMultilevel"/>
+    <w:tmpl w:val="450AFEB4"/>
+    <w:lvl w:ilvl="0" w:tplc="04100001">
+      <w:start w:val="1"/>
+      <w:numFmt w:val="bullet"/>
+      <w:lvlText w:val=""/>
+      <w:lvlJc w:val="left"/>
+      <w:pPr>
+        <w:ind w:left="360" w:hanging="360"/>
+      </w:pPr>
+      <w:rPr>
+        <w:rFonts w:ascii="Symbol" w:hAnsi="Symbol" w:hint="default"/>
+      </w:rPr>
+    </w:lvl>
+    <w:lvl w:ilvl="1" w:tplc="04100003" w:tentative="1">
+      <w:start w:val="1"/>
+      <w:numFmt w:val="bullet"/>
+      <w:lvlText w:val="o"/>
+      <w:lvlJc w:val="left"/>
+      <w:pPr>
+        <w:ind w:left="1080" w:hanging="360"/>
+      </w:pPr>
+      <w:rPr>
+        <w:rFonts w:ascii="Courier New" w:hAnsi="Courier New" w:cs="Courier New" w:hint="default"/>
+      </w:rPr>
+    </w:lvl>
+    <w:lvl w:ilvl="2" w:tplc="04100005" w:tentative="1">
+      <w:start w:val="1"/>
+      <w:numFmt w:val="bullet"/>
+      <w:lvlText w:val=""/>
+      <w:lvlJc w:val="left"/>
+      <w:pPr>
+        <w:ind w:left="1800" w:hanging="360"/>
+      </w:pPr>
+      <w:rPr>
+        <w:rFonts w:ascii="Wingdings" w:hAnsi="Wingdings" w:hint="default"/>
+      </w:rPr>
+    </w:lvl>
+    <w:lvl w:ilvl="3" w:tplc="04100001" w:tentative="1">
+      <w:start w:val="1"/>
+      <w:numFmt w:val="bullet"/>
+      <w:lvlText w:val=""/>
+      <w:lvlJc w:val="left"/>
+      <w:pPr>
+        <w:ind w:left="2520" w:hanging="360"/>
+      </w:pPr>
+      <w:rPr>
+        <w:rFonts w:ascii="Symbol" w:hAnsi="Symbol" w:hint="default"/>
+      </w:rPr>
+    </w:lvl>
+    <w:lvl w:ilvl="4" w:tplc="04100003" w:tentative="1">
+      <w:start w:val="1"/>
+      <w:numFmt w:val="bullet"/>
+      <w:lvlText w:val="o"/>
+      <w:lvlJc w:val="left"/>
+      <w:pPr>
+        <w:ind w:left="3240" w:hanging="360"/>
+      </w:pPr>
+      <w:rPr>
+        <w:rFonts w:ascii="Courier New" w:hAnsi="Courier New" w:cs="Courier New" w:hint="default"/>
+      </w:rPr>
+    </w:lvl>
+    <w:lvl w:ilvl="5" w:tplc="04100005" w:tentative="1">
+      <w:start w:val="1"/>
+      <w:numFmt w:val="bullet"/>
+      <w:lvlText w:val=""/>
+      <w:lvlJc w:val="left"/>
+      <w:pPr>
+        <w:ind w:left="3960" w:hanging="360"/>
+      </w:pPr>
+      <w:rPr>
+        <w:rFonts w:ascii="Wingdings" w:hAnsi="Wingdings" w:hint="default"/>
+      </w:rPr>
+    </w:lvl>
+    <w:lvl w:ilvl="6" w:tplc="04100001" w:tentative="1">
+      <w:start w:val="1"/>
+      <w:numFmt w:val="bullet"/>
+      <w:lvlText w:val=""/>
+      <w:lvlJc w:val="left"/>
+      <w:pPr>
+        <w:ind w:left="4680" w:hanging="360"/>
+      </w:pPr>
+      <w:rPr>
+        <w:rFonts w:ascii="Symbol" w:hAnsi="Symbol" w:hint="default"/>
+      </w:rPr>
+    </w:lvl>
+    <w:lvl w:ilvl="7" w:tplc="04100003" w:tentative="1">
+      <w:start w:val="1"/>
+      <w:numFmt w:val="bullet"/>
+      <w:lvlText w:val="o"/>
+      <w:lvlJc w:val="left"/>
+      <w:pPr>
+        <w:ind w:left="5400" w:hanging="360"/>
+      </w:pPr>
+      <w:rPr>
+        <w:rFonts w:ascii="Courier New" w:hAnsi="Courier New" w:cs="Courier New" w:hint="default"/>
+      </w:rPr>
+    </w:lvl>
+    <w:lvl w:ilvl="8" w:tplc="04100005" w:tentative="1">
+      <w:start w:val="1"/>
+      <w:numFmt w:val="bullet"/>
+      <w:lvlText w:val=""/>
+      <w:lvlJc w:val="left"/>
+      <w:pPr>
         <w:ind w:left="6120" w:hanging="360"/>
       </w:pPr>
       <w:rPr>
@@ -17002,7 +17480,7 @@
     <w:abstractNumId w:val="17"/>
   </w:num>
   <w:num w:numId="2" w16cid:durableId="1214078751">
-    <w:abstractNumId w:val="19"/>
+    <w:abstractNumId w:val="20"/>
   </w:num>
   <w:num w:numId="3" w16cid:durableId="8605715">
     <w:abstractNumId w:val="8"/>
@@ -17032,7 +17510,7 @@
     <w:abstractNumId w:val="5"/>
   </w:num>
   <w:num w:numId="12" w16cid:durableId="189876868">
-    <w:abstractNumId w:val="18"/>
+    <w:abstractNumId w:val="19"/>
   </w:num>
   <w:num w:numId="13" w16cid:durableId="194083886">
     <w:abstractNumId w:val="4"/>
@@ -17057,6 +17535,9 @@
   </w:num>
   <w:num w:numId="20" w16cid:durableId="928195890">
     <w:abstractNumId w:val="7"/>
+  </w:num>
+  <w:num w:numId="21" w16cid:durableId="1903060047">
+    <w:abstractNumId w:val="18"/>
   </w:num>
 </w:numbering>
 </file>

</xml_diff>